<commit_message>
Build guide includes servo control
</commit_message>
<xml_diff>
--- a/Build guide.docx
+++ b/Build guide.docx
@@ -1626,24 +1626,78 @@
     </w:p>
     <w:p>
       <w:pPr>
+        <w:rPr/>
+      </w:pPr>
+      <w:r>
+        <w:rPr>
+          <w:rtl w:val="0"/>
+        </w:rPr>
+        <w:t xml:space="preserve">Finally, to control the servo motor that was used to open/close the claw, we wrote scripts located in the </w:t>
+      </w:r>
+      <w:hyperlink r:id="rId42">
+        <w:r>
+          <w:rPr>
+            <w:color w:val="1155cc"/>
+            <w:u w:val="single"/>
+            <w:rtl w:val="0"/>
+          </w:rPr>
+          <w:t xml:space="preserve">servo control folder</w:t>
+        </w:r>
+      </w:hyperlink>
+      <w:r>
+        <w:rPr>
+          <w:rtl w:val="0"/>
+        </w:rPr>
+        <w:t xml:space="preserve"> of the GitHub repo, which were developed following the instructions </w:t>
+      </w:r>
+      <w:hyperlink r:id="rId43">
+        <w:r>
+          <w:rPr>
+            <w:color w:val="1155cc"/>
+            <w:u w:val="single"/>
+            <w:rtl w:val="0"/>
+          </w:rPr>
+          <w:t xml:space="preserve">here</w:t>
+        </w:r>
+      </w:hyperlink>
+      <w:r>
+        <w:rPr>
+          <w:rtl w:val="0"/>
+        </w:rPr>
+        <w:t xml:space="preserve">. These require admin access to run, and must therefore be run with </w:t>
+      </w:r>
+      <w:r>
+        <w:rPr>
+          <w:rFonts w:ascii="Consolas" w:cs="Consolas" w:eastAsia="Consolas" w:hAnsi="Consolas"/>
+          <w:color w:val="ffffff"/>
+          <w:shd w:fill="333333" w:val="clear"/>
+          <w:rtl w:val="0"/>
+        </w:rPr>
+        <w:t xml:space="preserve">sudo &lt;file name&gt;.py</w:t>
+      </w:r>
+      <w:r>
+        <w:rPr>
+          <w:rtl w:val="0"/>
+        </w:rPr>
+      </w:r>
+    </w:p>
+    <w:p>
+      <w:pPr>
+        <w:rPr/>
+      </w:pPr>
+      <w:r>
+        <w:rPr>
+          <w:rtl w:val="0"/>
+        </w:rPr>
+      </w:r>
+    </w:p>
+    <w:p>
+      <w:pPr>
         <w:pStyle w:val="Heading1"/>
         <w:rPr/>
       </w:pPr>
-      <w:bookmarkStart w:colFirst="0" w:colLast="0" w:name="_wms9z03or1cg" w:id="8"/>
+      <w:bookmarkStart w:colFirst="0" w:colLast="0" w:name="_t7psbcuz9mpn" w:id="8"/>
       <w:bookmarkEnd w:id="8"/>
-      <w:r>
-        <w:rPr>
-          <w:rtl w:val="0"/>
-        </w:rPr>
-      </w:r>
-    </w:p>
-    <w:p>
-      <w:pPr>
-        <w:pStyle w:val="Heading1"/>
-        <w:rPr/>
-      </w:pPr>
-      <w:bookmarkStart w:colFirst="0" w:colLast="0" w:name="_t7psbcuz9mpn" w:id="9"/>
-      <w:bookmarkEnd w:id="9"/>
       <w:r>
         <w:rPr>
           <w:rtl w:val="0"/>
@@ -1699,7 +1753,7 @@
         </w:rPr>
         <w:t xml:space="preserve">Consider the lighting conditions when you test the drone. When we were performing our initial tests, we found that the drone would sometimes drift horizontally when it was supposed to hover in place. At first, we suspected that this was because the optical flow sensor was too close to the claw, and may have detected some of the natural movement of the individual claw legs that happens during flight, potentially leading it to erroneously detect horizontal movement. This caused us to shift the position of the sensor from behind the depth camera (as in the </w:t>
       </w:r>
-      <w:hyperlink r:id="rId42">
+      <w:hyperlink r:id="rId44">
         <w:r>
           <w:rPr>
             <w:color w:val="1155cc"/>
@@ -1805,6 +1859,40 @@
         </w:rPr>
         <w:t xml:space="preserve">Consider switching the design from a passive claw to an active claw.</w:t>
       </w:r>
+    </w:p>
+    <w:p>
+      <w:pPr>
+        <w:numPr>
+          <w:ilvl w:val="0"/>
+          <w:numId w:val="2"/>
+        </w:numPr>
+        <w:ind w:left="720" w:hanging="360"/>
+        <w:rPr>
+          <w:u w:val="none"/>
+        </w:rPr>
+      </w:pPr>
+      <w:r>
+        <w:rPr>
+          <w:rtl w:val="0"/>
+        </w:rPr>
+        <w:t xml:space="preserve">Because of the need to run the servo motor control scripts with admin access, we were not able to incorporate this aspect into the ROS2 nodes, and instead executed the scripts manually based on output printed to the terminal from the offboard control nodes. This is because the nodes could not be run using the sudo command, since this would result in errors on the terminal we did not know how to work around. A potential solution to this would be to control the servo using the flight controller instead of the Raspberry Pi, since the 6X has auxiliary PWM ports that can be used for this purpose and can be set on QGroundControl. This is the initial method we wanted to use, and it seems that this would allow the servo to be controlled with ROS2 using the </w:t>
+      </w:r>
+      <w:hyperlink r:id="rId45">
+        <w:r>
+          <w:rPr>
+            <w:color w:val="1155cc"/>
+            <w:u w:val="single"/>
+            <w:rtl w:val="0"/>
+          </w:rPr>
+          <w:t xml:space="preserve">ActuatorServos</w:t>
+        </w:r>
+      </w:hyperlink>
+      <w:r>
+        <w:rPr>
+          <w:rtl w:val="0"/>
+        </w:rPr>
+        <w:t xml:space="preserve"> message, but we weren’t able to find a documented use of this and were unsure how to incorporate it. However, this would be a more elegant solution and is worth looking into.</w:t>
+      </w:r>
       <w:r>
         <w:rPr>
           <w:rtl w:val="0"/>
@@ -1816,8 +1904,8 @@
         <w:pStyle w:val="Heading1"/>
         <w:rPr/>
       </w:pPr>
-      <w:bookmarkStart w:colFirst="0" w:colLast="0" w:name="_x81ogr5wusp9" w:id="10"/>
-      <w:bookmarkEnd w:id="10"/>
+      <w:bookmarkStart w:colFirst="0" w:colLast="0" w:name="_x81ogr5wusp9" w:id="9"/>
+      <w:bookmarkEnd w:id="9"/>
       <w:r>
         <w:rPr>
           <w:rtl w:val="0"/>

</xml_diff>